<commit_message>
update with error output
</commit_message>
<xml_diff>
--- a/YPIS/lab5/lab5.docx
+++ b/YPIS/lab5/lab5.docx
@@ -5019,25 +5019,17 @@
           <w:lang w:val="en"/>
         </w:rPr>
       </w:pPr>
-    </w:p>
-    <w:p>
-      <w:pPr>
-        <w:ind w:left="-567"/>
+      <w:bookmarkStart w:id="0" w:name="_GoBack"/>
+      <w:r>
         <w:rPr>
           <w:rFonts w:hint="default"/>
           <w:lang w:val="en"/>
         </w:rPr>
-      </w:pPr>
-      <w:r>
-        <w:rPr>
-          <w:rFonts w:hint="default"/>
-          <w:lang w:val="en"/>
-        </w:rPr>
         <w:drawing>
           <wp:inline distT="0" distB="0" distL="114300" distR="114300">
-            <wp:extent cx="2231390" cy="606425"/>
-            <wp:effectExtent l="0" t="0" r="8890" b="15875"/>
-            <wp:docPr id="5" name="Picture 5" descr="lab5"/>
+            <wp:extent cx="2903855" cy="525145"/>
+            <wp:effectExtent l="0" t="0" r="12065" b="8255"/>
+            <wp:docPr id="4" name="Picture 4" descr="kk"/>
             <wp:cNvGraphicFramePr>
               <a:graphicFrameLocks xmlns:a="http://schemas.openxmlformats.org/drawingml/2006/main" noChangeAspect="1"/>
             </wp:cNvGraphicFramePr>
@@ -5045,14 +5037,13 @@
               <a:graphicData uri="http://schemas.openxmlformats.org/drawingml/2006/picture">
                 <pic:pic xmlns:pic="http://schemas.openxmlformats.org/drawingml/2006/picture">
                   <pic:nvPicPr>
-                    <pic:cNvPr id="5" name="Picture 5" descr="lab5"/>
+                    <pic:cNvPr id="4" name="Picture 4" descr="kk"/>
                     <pic:cNvPicPr>
                       <a:picLocks noChangeAspect="1"/>
                     </pic:cNvPicPr>
                   </pic:nvPicPr>
                   <pic:blipFill>
                     <a:blip r:embed="rId9"/>
-                    <a:srcRect l="4470" t="24292" r="76953" b="66735"/>
                     <a:stretch>
                       <a:fillRect/>
                     </a:stretch>
@@ -5060,7 +5051,7 @@
                   <pic:spPr>
                     <a:xfrm>
                       <a:off x="0" y="0"/>
-                      <a:ext cx="2231390" cy="606425"/>
+                      <a:ext cx="2903855" cy="525145"/>
                     </a:xfrm>
                     <a:prstGeom prst="rect">
                       <a:avLst/>
@@ -5072,6 +5063,7 @@
           </wp:inline>
         </w:drawing>
       </w:r>
+      <w:bookmarkEnd w:id="0"/>
     </w:p>
     <w:p>
       <w:pPr>
@@ -5097,8 +5089,6 @@
         </w:rPr>
         <w:t xml:space="preserve">Одинарная: </w:t>
       </w:r>
-      <w:bookmarkStart w:id="0" w:name="_GoBack"/>
-      <w:bookmarkEnd w:id="0"/>
     </w:p>
     <w:p>
       <w:pPr>
@@ -5131,7 +5121,7 @@
                     </pic:cNvPicPr>
                   </pic:nvPicPr>
                   <pic:blipFill>
-                    <a:blip r:embed="rId9"/>
+                    <a:blip r:embed="rId10"/>
                     <a:srcRect l="4534" t="35684" r="71283" b="50482"/>
                     <a:stretch>
                       <a:fillRect/>

</xml_diff>